<commit_message>
modify the document describing C subset
</commit_message>
<xml_diff>
--- a/project_2/MyParser/405410010_project2.docx
+++ b/project_2/MyParser/405410010_project2.docx
@@ -28,7 +28,7 @@
       <w:pPr>
         <w:jc w:val="right"/>
         <w:rPr>
-          <w:rFonts w:ascii="微軟正黑體" w:eastAsia="微軟正黑體" w:hAnsi="微軟正黑體" w:hint="eastAsia"/>
+          <w:rFonts w:ascii="微軟正黑體" w:eastAsia="微軟正黑體" w:hAnsi="微軟正黑體"/>
           <w:sz w:val="28"/>
         </w:rPr>
       </w:pPr>
@@ -80,17 +80,15 @@
           <w:rFonts w:ascii="微軟正黑體" w:eastAsia="微軟正黑體" w:hAnsi="微軟正黑體" w:hint="eastAsia"/>
           <w:sz w:val="28"/>
         </w:rPr>
-        <w:t>算術運算的statement</w:t>
-      </w:r>
-    </w:p>
-    <w:p>
-      <w:pPr>
-        <w:ind w:left="1440"/>
-        <w:rPr>
-          <w:rFonts w:ascii="微軟正黑體" w:eastAsia="微軟正黑體" w:hAnsi="微軟正黑體" w:hint="eastAsia"/>
-          <w:sz w:val="28"/>
-        </w:rPr>
-      </w:pPr>
+        <w:t>算術運算</w:t>
+      </w:r>
+      <w:r>
+        <w:rPr>
+          <w:rFonts w:ascii="微軟正黑體" w:eastAsia="微軟正黑體" w:hAnsi="微軟正黑體" w:hint="eastAsia"/>
+          <w:sz w:val="28"/>
+        </w:rPr>
+        <w:t>：</w:t>
+      </w:r>
       <w:r>
         <w:rPr>
           <w:rFonts w:ascii="微軟正黑體" w:eastAsia="微軟正黑體" w:hAnsi="微軟正黑體" w:hint="eastAsia"/>
@@ -124,6 +122,13 @@
           <w:rFonts w:ascii="微軟正黑體" w:eastAsia="微軟正黑體" w:hAnsi="微軟正黑體" w:hint="eastAsia"/>
           <w:sz w:val="28"/>
         </w:rPr>
+        <w:t>比較運算支援</w:t>
+      </w:r>
+      <w:r>
+        <w:rPr>
+          <w:rFonts w:ascii="微軟正黑體" w:eastAsia="微軟正黑體" w:hAnsi="微軟正黑體" w:hint="eastAsia"/>
+          <w:sz w:val="28"/>
+        </w:rPr>
         <w:t>以下</w:t>
       </w:r>
       <w:r>
@@ -138,14 +143,14 @@
           <w:rFonts w:ascii="微軟正黑體" w:eastAsia="微軟正黑體" w:hAnsi="微軟正黑體" w:hint="eastAsia"/>
           <w:sz w:val="28"/>
         </w:rPr>
-        <w:t>的statement</w:t>
-      </w:r>
-      <w:r>
-        <w:rPr>
-          <w:rFonts w:ascii="微軟正黑體" w:eastAsia="微軟正黑體" w:hAnsi="微軟正黑體" w:hint="eastAsia"/>
-          <w:sz w:val="28"/>
-        </w:rPr>
-        <w:t xml:space="preserve"> </w:t>
+        <w:t>子</w:t>
+      </w:r>
+      <w:r>
+        <w:rPr>
+          <w:rFonts w:ascii="微軟正黑體" w:eastAsia="微軟正黑體" w:hAnsi="微軟正黑體" w:hint="eastAsia"/>
+          <w:sz w:val="28"/>
+        </w:rPr>
+        <w:t>：</w:t>
       </w:r>
     </w:p>
     <w:p>
@@ -367,7 +372,6 @@
         </w:rPr>
         <w:t xml:space="preserve">: </w:t>
       </w:r>
-      <w:proofErr w:type="gramStart"/>
       <w:r>
         <w:rPr>
           <w:rFonts w:ascii="Consolas" w:eastAsia="新細明體" w:hAnsi="Consolas" w:cs="新細明體"/>
@@ -376,18 +380,7 @@
           <w:sz w:val="21"/>
           <w:szCs w:val="21"/>
         </w:rPr>
-        <w:t>'!=</w:t>
-      </w:r>
-      <w:proofErr w:type="gramEnd"/>
-      <w:r>
-        <w:rPr>
-          <w:rFonts w:ascii="Consolas" w:eastAsia="新細明體" w:hAnsi="Consolas" w:cs="新細明體"/>
-          <w:color w:val="E6DB74"/>
-          <w:kern w:val="0"/>
-          <w:sz w:val="21"/>
-          <w:szCs w:val="21"/>
-        </w:rPr>
-        <w:t>'</w:t>
+        <w:t>'!='</w:t>
       </w:r>
       <w:r>
         <w:rPr>
@@ -472,7 +465,7 @@
         <w:spacing w:line="285" w:lineRule="atLeast"/>
         <w:ind w:leftChars="0"/>
         <w:rPr>
-          <w:rFonts w:ascii="Consolas" w:eastAsia="新細明體" w:hAnsi="Consolas" w:cs="新細明體" w:hint="eastAsia"/>
+          <w:rFonts w:ascii="Consolas" w:eastAsia="新細明體" w:hAnsi="Consolas" w:cs="新細明體"/>
           <w:color w:val="F8F8F2"/>
           <w:kern w:val="0"/>
           <w:sz w:val="21"/>
@@ -712,7 +705,7 @@
         <w:spacing w:line="285" w:lineRule="atLeast"/>
         <w:ind w:leftChars="0"/>
         <w:rPr>
-          <w:rFonts w:ascii="Consolas" w:eastAsia="新細明體" w:hAnsi="Consolas" w:cs="新細明體" w:hint="eastAsia"/>
+          <w:rFonts w:ascii="Consolas" w:eastAsia="新細明體" w:hAnsi="Consolas" w:cs="新細明體"/>
           <w:color w:val="F8F8F2"/>
           <w:kern w:val="0"/>
           <w:sz w:val="21"/>
@@ -799,23 +792,7 @@
           <w:rFonts w:ascii="微軟正黑體" w:eastAsia="微軟正黑體" w:hAnsi="微軟正黑體" w:hint="eastAsia"/>
           <w:sz w:val="28"/>
         </w:rPr>
-        <w:t xml:space="preserve">char </w:t>
-      </w:r>
-      <w:proofErr w:type="spellStart"/>
-      <w:r>
-        <w:rPr>
-          <w:rFonts w:ascii="微軟正黑體" w:eastAsia="微軟正黑體" w:hAnsi="微軟正黑體" w:hint="eastAsia"/>
-          <w:sz w:val="28"/>
-        </w:rPr>
-        <w:t>tmp</w:t>
-      </w:r>
-      <w:proofErr w:type="spellEnd"/>
-      <w:r>
-        <w:rPr>
-          <w:rFonts w:ascii="微軟正黑體" w:eastAsia="微軟正黑體" w:hAnsi="微軟正黑體" w:hint="eastAsia"/>
-          <w:sz w:val="28"/>
-        </w:rPr>
-        <w:t>[]</w:t>
+        <w:t>char tmp[]</w:t>
       </w:r>
       <w:r>
         <w:rPr>
@@ -824,8 +801,6 @@
         </w:rPr>
         <w:t>=””</w:t>
       </w:r>
-      <w:bookmarkStart w:id="0" w:name="_GoBack"/>
-      <w:bookmarkEnd w:id="0"/>
       <w:r>
         <w:rPr>
           <w:rFonts w:ascii="微軟正黑體" w:eastAsia="微軟正黑體" w:hAnsi="微軟正黑體" w:hint="eastAsia"/>
@@ -952,6 +927,39 @@
         </w:rPr>
         <w:t>switch-case</w:t>
       </w:r>
+      <w:bookmarkStart w:id="0" w:name="_GoBack"/>
+      <w:bookmarkEnd w:id="0"/>
+      <w:r>
+        <w:rPr>
+          <w:rFonts w:ascii="微軟正黑體" w:eastAsia="微軟正黑體" w:hAnsi="微軟正黑體" w:hint="eastAsia"/>
+          <w:sz w:val="28"/>
+        </w:rPr>
+        <w:t>：</w:t>
+      </w:r>
+    </w:p>
+    <w:p>
+      <w:pPr>
+        <w:pStyle w:val="a3"/>
+        <w:ind w:leftChars="0" w:left="1440"/>
+        <w:rPr>
+          <w:rFonts w:ascii="微軟正黑體" w:eastAsia="微軟正黑體" w:hAnsi="微軟正黑體"/>
+          <w:sz w:val="28"/>
+        </w:rPr>
+      </w:pPr>
+      <w:r>
+        <w:rPr>
+          <w:rFonts w:ascii="微軟正黑體" w:eastAsia="微軟正黑體" w:hAnsi="微軟正黑體"/>
+          <w:sz w:val="28"/>
+        </w:rPr>
+        <w:t>(</w:t>
+      </w:r>
+      <w:r>
+        <w:rPr>
+          <w:rFonts w:ascii="微軟正黑體" w:eastAsia="微軟正黑體" w:hAnsi="微軟正黑體" w:hint="eastAsia"/>
+          <w:sz w:val="28"/>
+        </w:rPr>
+        <w:t>支援一般case和default敘述，以及break;函數)</w:t>
+      </w:r>
     </w:p>
     <w:p>
       <w:pPr>
@@ -983,7 +991,7 @@
         </w:numPr>
         <w:ind w:leftChars="0"/>
         <w:rPr>
-          <w:rFonts w:ascii="微軟正黑體" w:eastAsia="微軟正黑體" w:hAnsi="微軟正黑體" w:hint="eastAsia"/>
+          <w:rFonts w:ascii="微軟正黑體" w:eastAsia="微軟正黑體" w:hAnsi="微軟正黑體"/>
           <w:sz w:val="28"/>
         </w:rPr>
       </w:pPr>
@@ -994,7 +1002,6 @@
         </w:rPr>
         <w:t>不限參數的</w:t>
       </w:r>
-      <w:proofErr w:type="spellStart"/>
       <w:r>
         <w:rPr>
           <w:rFonts w:ascii="微軟正黑體" w:eastAsia="微軟正黑體" w:hAnsi="微軟正黑體" w:hint="eastAsia"/>
@@ -1002,13 +1009,33 @@
         </w:rPr>
         <w:t>printf</w:t>
       </w:r>
-      <w:proofErr w:type="spellEnd"/>
-      <w:r>
-        <w:rPr>
-          <w:rFonts w:ascii="微軟正黑體" w:eastAsia="微軟正黑體" w:hAnsi="微軟正黑體" w:hint="eastAsia"/>
-          <w:sz w:val="28"/>
-        </w:rPr>
-        <w:t>函數</w:t>
+      <w:r>
+        <w:rPr>
+          <w:rFonts w:ascii="微軟正黑體" w:eastAsia="微軟正黑體" w:hAnsi="微軟正黑體" w:hint="eastAsia"/>
+          <w:sz w:val="28"/>
+        </w:rPr>
+        <w:t xml:space="preserve"> </w:t>
+      </w:r>
+      <w:r>
+        <w:rPr>
+          <w:rFonts w:ascii="微軟正黑體" w:eastAsia="微軟正黑體" w:hAnsi="微軟正黑體" w:hint="eastAsia"/>
+          <w:sz w:val="28"/>
+        </w:rPr>
+        <w:t>(參數：支援ID、</w:t>
+      </w:r>
+      <w:r>
+        <w:rPr>
+          <w:rFonts w:ascii="微軟正黑體" w:eastAsia="微軟正黑體" w:hAnsi="微軟正黑體" w:hint="eastAsia"/>
+          <w:sz w:val="28"/>
+        </w:rPr>
+        <w:t>字串、</w:t>
+      </w:r>
+      <w:r>
+        <w:rPr>
+          <w:rFonts w:ascii="微軟正黑體" w:eastAsia="微軟正黑體" w:hAnsi="微軟正黑體" w:hint="eastAsia"/>
+          <w:sz w:val="28"/>
+        </w:rPr>
+        <w:t>算數運算)</w:t>
       </w:r>
     </w:p>
     <w:sectPr>
@@ -1021,6 +1048,44 @@
 </w:document>
 </file>
 
+<file path=word/endnotes.xml><?xml version="1.0" encoding="utf-8"?>
+<w:endnotes xmlns:wpc="http://schemas.microsoft.com/office/word/2010/wordprocessingCanvas" xmlns:cx="http://schemas.microsoft.com/office/drawing/2014/chartex" xmlns:mc="http://schemas.openxmlformats.org/markup-compatibility/2006" xmlns:o="urn:schemas-microsoft-com:office:office" xmlns:r="http://schemas.openxmlformats.org/officeDocument/2006/relationships" xmlns:m="http://schemas.openxmlformats.org/officeDocument/2006/math" xmlns:v="urn:schemas-microsoft-com:vml" xmlns:wp14="http://schemas.microsoft.com/office/word/2010/wordprocessingDrawing" xmlns:wp="http://schemas.openxmlformats.org/drawingml/2006/wordprocessingDrawing" xmlns:w10="urn:schemas-microsoft-com:office:word" xmlns:w="http://schemas.openxmlformats.org/wordprocessingml/2006/main" xmlns:w14="http://schemas.microsoft.com/office/word/2010/wordml" xmlns:w15="http://schemas.microsoft.com/office/word/2012/wordml" xmlns:w16se="http://schemas.microsoft.com/office/word/2015/wordml/symex" xmlns:wpg="http://schemas.microsoft.com/office/word/2010/wordprocessingGroup" xmlns:wpi="http://schemas.microsoft.com/office/word/2010/wordprocessingInk" xmlns:wne="http://schemas.microsoft.com/office/word/2006/wordml" xmlns:wps="http://schemas.microsoft.com/office/word/2010/wordprocessingShape" mc:Ignorable="w14 w15 w16se wp14">
+  <w:endnote w:type="separator" w:id="-1">
+    <w:p>
+      <w:r>
+        <w:separator/>
+      </w:r>
+    </w:p>
+  </w:endnote>
+  <w:endnote w:type="continuationSeparator" w:id="0">
+    <w:p>
+      <w:r>
+        <w:continuationSeparator/>
+      </w:r>
+    </w:p>
+  </w:endnote>
+</w:endnotes>
+</file>
+
+<file path=word/footnotes.xml><?xml version="1.0" encoding="utf-8"?>
+<w:footnotes xmlns:wpc="http://schemas.microsoft.com/office/word/2010/wordprocessingCanvas" xmlns:cx="http://schemas.microsoft.com/office/drawing/2014/chartex" xmlns:mc="http://schemas.openxmlformats.org/markup-compatibility/2006" xmlns:o="urn:schemas-microsoft-com:office:office" xmlns:r="http://schemas.openxmlformats.org/officeDocument/2006/relationships" xmlns:m="http://schemas.openxmlformats.org/officeDocument/2006/math" xmlns:v="urn:schemas-microsoft-com:vml" xmlns:wp14="http://schemas.microsoft.com/office/word/2010/wordprocessingDrawing" xmlns:wp="http://schemas.openxmlformats.org/drawingml/2006/wordprocessingDrawing" xmlns:w10="urn:schemas-microsoft-com:office:word" xmlns:w="http://schemas.openxmlformats.org/wordprocessingml/2006/main" xmlns:w14="http://schemas.microsoft.com/office/word/2010/wordml" xmlns:w15="http://schemas.microsoft.com/office/word/2012/wordml" xmlns:w16se="http://schemas.microsoft.com/office/word/2015/wordml/symex" xmlns:wpg="http://schemas.microsoft.com/office/word/2010/wordprocessingGroup" xmlns:wpi="http://schemas.microsoft.com/office/word/2010/wordprocessingInk" xmlns:wne="http://schemas.microsoft.com/office/word/2006/wordml" xmlns:wps="http://schemas.microsoft.com/office/word/2010/wordprocessingShape" mc:Ignorable="w14 w15 w16se wp14">
+  <w:footnote w:type="separator" w:id="-1">
+    <w:p>
+      <w:r>
+        <w:separator/>
+      </w:r>
+    </w:p>
+  </w:footnote>
+  <w:footnote w:type="continuationSeparator" w:id="0">
+    <w:p>
+      <w:r>
+        <w:continuationSeparator/>
+      </w:r>
+    </w:p>
+  </w:footnote>
+</w:footnotes>
+</file>
+
 <file path=word/numbering.xml><?xml version="1.0" encoding="utf-8"?>
 <w:numbering xmlns:wpc="http://schemas.microsoft.com/office/word/2010/wordprocessingCanvas" xmlns:cx="http://schemas.microsoft.com/office/drawing/2014/chartex" xmlns:mc="http://schemas.openxmlformats.org/markup-compatibility/2006" xmlns:o="urn:schemas-microsoft-com:office:office" xmlns:r="http://schemas.openxmlformats.org/officeDocument/2006/relationships" xmlns:m="http://schemas.openxmlformats.org/officeDocument/2006/math" xmlns:v="urn:schemas-microsoft-com:vml" xmlns:wp14="http://schemas.microsoft.com/office/word/2010/wordprocessingDrawing" xmlns:wp="http://schemas.openxmlformats.org/drawingml/2006/wordprocessingDrawing" xmlns:w10="urn:schemas-microsoft-com:office:word" xmlns:w="http://schemas.openxmlformats.org/wordprocessingml/2006/main" xmlns:w14="http://schemas.microsoft.com/office/word/2010/wordml" xmlns:w15="http://schemas.microsoft.com/office/word/2012/wordml" xmlns:w16se="http://schemas.microsoft.com/office/word/2015/wordml/symex" xmlns:wpg="http://schemas.microsoft.com/office/word/2010/wordprocessingGroup" xmlns:wpi="http://schemas.microsoft.com/office/word/2010/wordprocessingInk" xmlns:wne="http://schemas.microsoft.com/office/word/2006/wordml" xmlns:wps="http://schemas.microsoft.com/office/word/2010/wordprocessingShape" mc:Ignorable="w14 w15 w16se wp14">
   <w:abstractNum w:abstractNumId="0" w15:restartNumberingAfterBreak="0">
@@ -1119,7 +1184,7 @@
       <w:lvlText w:val="%1."/>
       <w:lvlJc w:val="left"/>
       <w:pPr>
-        <w:ind w:left="1440" w:hanging="480"/>
+        <w:ind w:left="1048" w:hanging="480"/>
       </w:pPr>
     </w:lvl>
     <w:lvl w:ilvl="1" w:tplc="04090019">
@@ -1729,6 +1794,66 @@
       <w:ind w:leftChars="200" w:left="480"/>
     </w:pPr>
   </w:style>
+  <w:style w:type="paragraph" w:styleId="a4">
+    <w:name w:val="header"/>
+    <w:basedOn w:val="a"/>
+    <w:link w:val="a5"/>
+    <w:uiPriority w:val="99"/>
+    <w:unhideWhenUsed/>
+    <w:rsid w:val="00AB6D29"/>
+    <w:pPr>
+      <w:tabs>
+        <w:tab w:val="center" w:pos="4153"/>
+        <w:tab w:val="right" w:pos="8306"/>
+      </w:tabs>
+      <w:snapToGrid w:val="0"/>
+    </w:pPr>
+    <w:rPr>
+      <w:sz w:val="20"/>
+      <w:szCs w:val="20"/>
+    </w:rPr>
+  </w:style>
+  <w:style w:type="character" w:customStyle="1" w:styleId="a5">
+    <w:name w:val="頁首 字元"/>
+    <w:basedOn w:val="a0"/>
+    <w:link w:val="a4"/>
+    <w:uiPriority w:val="99"/>
+    <w:rsid w:val="00AB6D29"/>
+    <w:rPr>
+      <w:sz w:val="20"/>
+      <w:szCs w:val="20"/>
+    </w:rPr>
+  </w:style>
+  <w:style w:type="paragraph" w:styleId="a6">
+    <w:name w:val="footer"/>
+    <w:basedOn w:val="a"/>
+    <w:link w:val="a7"/>
+    <w:uiPriority w:val="99"/>
+    <w:unhideWhenUsed/>
+    <w:rsid w:val="00AB6D29"/>
+    <w:pPr>
+      <w:tabs>
+        <w:tab w:val="center" w:pos="4153"/>
+        <w:tab w:val="right" w:pos="8306"/>
+      </w:tabs>
+      <w:snapToGrid w:val="0"/>
+    </w:pPr>
+    <w:rPr>
+      <w:sz w:val="20"/>
+      <w:szCs w:val="20"/>
+    </w:rPr>
+  </w:style>
+  <w:style w:type="character" w:customStyle="1" w:styleId="a7">
+    <w:name w:val="頁尾 字元"/>
+    <w:basedOn w:val="a0"/>
+    <w:link w:val="a6"/>
+    <w:uiPriority w:val="99"/>
+    <w:rsid w:val="00AB6D29"/>
+    <w:rPr>
+      <w:sz w:val="20"/>
+      <w:szCs w:val="20"/>
+    </w:rPr>
+  </w:style>
 </w:styles>
 </file>
 

</xml_diff>